<commit_message>
aes des 3des avalanch
</commit_message>
<xml_diff>
--- a/exp2.docx
+++ b/exp2.docx
@@ -2470,7 +2470,7 @@
           <w:sz w:val="21"/>
           <w:szCs w:val="21"/>
         </w:rPr>
-        <w:t xml:space="preserve"> rsa </w:t>
+        <w:t xml:space="preserve"> deffieHellman </w:t>
       </w:r>
       <w:r>
         <w:rPr>
@@ -2488,7 +2488,109 @@
           <w:sz w:val="21"/>
           <w:szCs w:val="21"/>
         </w:rPr>
-        <w:t xml:space="preserve"> r</w:t>
+        <w:t xml:space="preserve"> dh</w:t>
+      </w:r>
+    </w:p>
+    <w:p>
+      <w:pPr>
+        <w:shd w:val="clear" w:color="auto" w:fill="1E1E1E"/>
+        <w:spacing w:after="0" w:line="285" w:lineRule="atLeast"/>
+        <w:rPr>
+          <w:rFonts w:ascii="Consolas" w:eastAsia="Times New Roman" w:hAnsi="Consolas" w:cs="Times New Roman"/>
+          <w:color w:val="D4D4D4"/>
+          <w:sz w:val="21"/>
+          <w:szCs w:val="21"/>
+        </w:rPr>
+      </w:pPr>
+    </w:p>
+    <w:p>
+      <w:pPr>
+        <w:shd w:val="clear" w:color="auto" w:fill="1E1E1E"/>
+        <w:spacing w:after="0" w:line="285" w:lineRule="atLeast"/>
+        <w:rPr>
+          <w:rFonts w:ascii="Consolas" w:eastAsia="Times New Roman" w:hAnsi="Consolas" w:cs="Times New Roman"/>
+          <w:color w:val="D4D4D4"/>
+          <w:sz w:val="21"/>
+          <w:szCs w:val="21"/>
+        </w:rPr>
+      </w:pPr>
+      <w:r>
+        <w:rPr>
+          <w:rFonts w:ascii="Consolas" w:eastAsia="Times New Roman" w:hAnsi="Consolas" w:cs="Times New Roman"/>
+          <w:color w:val="D4D4D4"/>
+          <w:sz w:val="21"/>
+          <w:szCs w:val="21"/>
+        </w:rPr>
+        <w:t>q=</w:t>
+      </w:r>
+      <w:r>
+        <w:rPr>
+          <w:rFonts w:ascii="Consolas" w:eastAsia="Times New Roman" w:hAnsi="Consolas" w:cs="Times New Roman"/>
+          <w:color w:val="B5CEA8"/>
+          <w:sz w:val="21"/>
+          <w:szCs w:val="21"/>
+        </w:rPr>
+        <w:t>23</w:t>
+      </w:r>
+    </w:p>
+    <w:p>
+      <w:pPr>
+        <w:shd w:val="clear" w:color="auto" w:fill="1E1E1E"/>
+        <w:spacing w:after="0" w:line="285" w:lineRule="atLeast"/>
+        <w:rPr>
+          <w:rFonts w:ascii="Consolas" w:eastAsia="Times New Roman" w:hAnsi="Consolas" w:cs="Times New Roman"/>
+          <w:color w:val="D4D4D4"/>
+          <w:sz w:val="21"/>
+          <w:szCs w:val="21"/>
+        </w:rPr>
+      </w:pPr>
+      <w:r>
+        <w:rPr>
+          <w:rFonts w:ascii="Consolas" w:eastAsia="Times New Roman" w:hAnsi="Consolas" w:cs="Times New Roman"/>
+          <w:color w:val="D4D4D4"/>
+          <w:sz w:val="21"/>
+          <w:szCs w:val="21"/>
+        </w:rPr>
+        <w:t>alpha=</w:t>
+      </w:r>
+      <w:r>
+        <w:rPr>
+          <w:rFonts w:ascii="Consolas" w:eastAsia="Times New Roman" w:hAnsi="Consolas" w:cs="Times New Roman"/>
+          <w:color w:val="B5CEA8"/>
+          <w:sz w:val="21"/>
+          <w:szCs w:val="21"/>
+        </w:rPr>
+        <w:t>9</w:t>
+      </w:r>
+    </w:p>
+    <w:p>
+      <w:pPr>
+        <w:shd w:val="clear" w:color="auto" w:fill="1E1E1E"/>
+        <w:spacing w:after="0" w:line="285" w:lineRule="atLeast"/>
+        <w:rPr>
+          <w:rFonts w:ascii="Consolas" w:eastAsia="Times New Roman" w:hAnsi="Consolas" w:cs="Times New Roman"/>
+          <w:color w:val="D4D4D4"/>
+          <w:sz w:val="21"/>
+          <w:szCs w:val="21"/>
+        </w:rPr>
+      </w:pPr>
+      <w:r>
+        <w:rPr>
+          <w:rFonts w:ascii="Consolas" w:eastAsia="Times New Roman" w:hAnsi="Consolas" w:cs="Times New Roman"/>
+          <w:color w:val="D4D4D4"/>
+          <w:sz w:val="21"/>
+          <w:szCs w:val="21"/>
+        </w:rPr>
+        <w:t>a=</w:t>
+      </w:r>
+      <w:r>
+        <w:rPr>
+          <w:rFonts w:ascii="Consolas" w:eastAsia="Times New Roman" w:hAnsi="Consolas" w:cs="Times New Roman"/>
+          <w:color w:val="B5CEA8"/>
+          <w:sz w:val="21"/>
+          <w:szCs w:val="21"/>
+        </w:rPr>
+        <w:t>4</w:t>
       </w:r>
     </w:p>
     <w:p>
@@ -2544,6 +2646,15 @@
           <w:szCs w:val="21"/>
         </w:rPr>
       </w:pPr>
+      <w:r>
+        <w:rPr>
+          <w:rFonts w:ascii="Consolas" w:eastAsia="Times New Roman" w:hAnsi="Consolas" w:cs="Times New Roman"/>
+          <w:color w:val="D4D4D4"/>
+          <w:sz w:val="21"/>
+          <w:szCs w:val="21"/>
+        </w:rPr>
+        <w:t xml:space="preserve">    </w:t>
+      </w:r>
     </w:p>
     <w:p>
       <w:pPr>
@@ -2782,7 +2893,29 @@
           <w:sz w:val="21"/>
           <w:szCs w:val="21"/>
         </w:rPr>
-        <w:t>    n=</w:t>
+        <w:lastRenderedPageBreak/>
+        <w:t>    m=dh.send(q,alpha,a)</w:t>
+      </w:r>
+    </w:p>
+    <w:p>
+      <w:pPr>
+        <w:shd w:val="clear" w:color="auto" w:fill="1E1E1E"/>
+        <w:spacing w:after="0" w:line="285" w:lineRule="atLeast"/>
+        <w:rPr>
+          <w:rFonts w:ascii="Consolas" w:eastAsia="Times New Roman" w:hAnsi="Consolas" w:cs="Times New Roman"/>
+          <w:color w:val="D4D4D4"/>
+          <w:sz w:val="21"/>
+          <w:szCs w:val="21"/>
+        </w:rPr>
+      </w:pPr>
+      <w:r>
+        <w:rPr>
+          <w:rFonts w:ascii="Consolas" w:eastAsia="Times New Roman" w:hAnsi="Consolas" w:cs="Times New Roman"/>
+          <w:color w:val="D4D4D4"/>
+          <w:sz w:val="21"/>
+          <w:szCs w:val="21"/>
+        </w:rPr>
+        <w:t>    m=str(m[</w:t>
       </w:r>
       <w:r>
         <w:rPr>
@@ -2791,28 +2924,115 @@
           <w:sz w:val="21"/>
           <w:szCs w:val="21"/>
         </w:rPr>
-        <w:t>33</w:t>
-      </w:r>
-    </w:p>
-    <w:p>
-      <w:pPr>
-        <w:shd w:val="clear" w:color="auto" w:fill="1E1E1E"/>
-        <w:spacing w:after="0" w:line="285" w:lineRule="atLeast"/>
-        <w:rPr>
-          <w:rFonts w:ascii="Consolas" w:eastAsia="Times New Roman" w:hAnsi="Consolas" w:cs="Times New Roman"/>
-          <w:color w:val="D4D4D4"/>
-          <w:sz w:val="21"/>
-          <w:szCs w:val="21"/>
-        </w:rPr>
-      </w:pPr>
-      <w:r>
-        <w:rPr>
-          <w:rFonts w:ascii="Consolas" w:eastAsia="Times New Roman" w:hAnsi="Consolas" w:cs="Times New Roman"/>
-          <w:color w:val="D4D4D4"/>
-          <w:sz w:val="21"/>
-          <w:szCs w:val="21"/>
-        </w:rPr>
-        <w:t>    e=</w:t>
+        <w:t>0</w:t>
+      </w:r>
+      <w:r>
+        <w:rPr>
+          <w:rFonts w:ascii="Consolas" w:eastAsia="Times New Roman" w:hAnsi="Consolas" w:cs="Times New Roman"/>
+          <w:color w:val="D4D4D4"/>
+          <w:sz w:val="21"/>
+          <w:szCs w:val="21"/>
+        </w:rPr>
+        <w:t>])</w:t>
+      </w:r>
+    </w:p>
+    <w:p>
+      <w:pPr>
+        <w:shd w:val="clear" w:color="auto" w:fill="1E1E1E"/>
+        <w:spacing w:after="0" w:line="285" w:lineRule="atLeast"/>
+        <w:rPr>
+          <w:rFonts w:ascii="Consolas" w:eastAsia="Times New Roman" w:hAnsi="Consolas" w:cs="Times New Roman"/>
+          <w:color w:val="D4D4D4"/>
+          <w:sz w:val="21"/>
+          <w:szCs w:val="21"/>
+        </w:rPr>
+      </w:pPr>
+      <w:r>
+        <w:rPr>
+          <w:rFonts w:ascii="Consolas" w:eastAsia="Times New Roman" w:hAnsi="Consolas" w:cs="Times New Roman"/>
+          <w:color w:val="D4D4D4"/>
+          <w:sz w:val="21"/>
+          <w:szCs w:val="21"/>
+        </w:rPr>
+        <w:t>    s.sendto(m.encode(</w:t>
+      </w:r>
+      <w:r>
+        <w:rPr>
+          <w:rFonts w:ascii="Consolas" w:eastAsia="Times New Roman" w:hAnsi="Consolas" w:cs="Times New Roman"/>
+          <w:color w:val="CE9178"/>
+          <w:sz w:val="21"/>
+          <w:szCs w:val="21"/>
+        </w:rPr>
+        <w:t>'utf-8'</w:t>
+      </w:r>
+      <w:r>
+        <w:rPr>
+          <w:rFonts w:ascii="Consolas" w:eastAsia="Times New Roman" w:hAnsi="Consolas" w:cs="Times New Roman"/>
+          <w:color w:val="D4D4D4"/>
+          <w:sz w:val="21"/>
+          <w:szCs w:val="21"/>
+        </w:rPr>
+        <w:t>), server)</w:t>
+      </w:r>
+    </w:p>
+    <w:p>
+      <w:pPr>
+        <w:shd w:val="clear" w:color="auto" w:fill="1E1E1E"/>
+        <w:spacing w:after="0" w:line="285" w:lineRule="atLeast"/>
+        <w:rPr>
+          <w:rFonts w:ascii="Consolas" w:eastAsia="Times New Roman" w:hAnsi="Consolas" w:cs="Times New Roman"/>
+          <w:color w:val="D4D4D4"/>
+          <w:sz w:val="21"/>
+          <w:szCs w:val="21"/>
+        </w:rPr>
+      </w:pPr>
+      <w:r>
+        <w:rPr>
+          <w:rFonts w:ascii="Consolas" w:eastAsia="Times New Roman" w:hAnsi="Consolas" w:cs="Times New Roman"/>
+          <w:color w:val="D4D4D4"/>
+          <w:sz w:val="21"/>
+          <w:szCs w:val="21"/>
+        </w:rPr>
+        <w:t>    print(</w:t>
+      </w:r>
+      <w:r>
+        <w:rPr>
+          <w:rFonts w:ascii="Consolas" w:eastAsia="Times New Roman" w:hAnsi="Consolas" w:cs="Times New Roman"/>
+          <w:color w:val="CE9178"/>
+          <w:sz w:val="21"/>
+          <w:szCs w:val="21"/>
+        </w:rPr>
+        <w:t>"sent text : "</w:t>
+      </w:r>
+      <w:r>
+        <w:rPr>
+          <w:rFonts w:ascii="Consolas" w:eastAsia="Times New Roman" w:hAnsi="Consolas" w:cs="Times New Roman"/>
+          <w:color w:val="D4D4D4"/>
+          <w:sz w:val="21"/>
+          <w:szCs w:val="21"/>
+        </w:rPr>
+        <w:t>,m)</w:t>
+      </w:r>
+    </w:p>
+    <w:p>
+      <w:pPr>
+        <w:shd w:val="clear" w:color="auto" w:fill="1E1E1E"/>
+        <w:spacing w:after="0" w:line="285" w:lineRule="atLeast"/>
+        <w:rPr>
+          <w:rFonts w:ascii="Consolas" w:eastAsia="Times New Roman" w:hAnsi="Consolas" w:cs="Times New Roman"/>
+          <w:color w:val="D4D4D4"/>
+          <w:sz w:val="21"/>
+          <w:szCs w:val="21"/>
+        </w:rPr>
+      </w:pPr>
+      <w:r>
+        <w:rPr>
+          <w:rFonts w:ascii="Consolas" w:eastAsia="Times New Roman" w:hAnsi="Consolas" w:cs="Times New Roman"/>
+          <w:color w:val="D4D4D4"/>
+          <w:sz w:val="21"/>
+          <w:szCs w:val="21"/>
+        </w:rPr>
+        <w:t xml:space="preserve">    data= </w:t>
       </w:r>
       <w:r>
         <w:rPr>
@@ -2821,28 +3041,28 @@
           <w:sz w:val="21"/>
           <w:szCs w:val="21"/>
         </w:rPr>
-        <w:t>7</w:t>
-      </w:r>
-    </w:p>
-    <w:p>
-      <w:pPr>
-        <w:shd w:val="clear" w:color="auto" w:fill="1E1E1E"/>
-        <w:spacing w:after="0" w:line="285" w:lineRule="atLeast"/>
-        <w:rPr>
-          <w:rFonts w:ascii="Consolas" w:eastAsia="Times New Roman" w:hAnsi="Consolas" w:cs="Times New Roman"/>
-          <w:color w:val="D4D4D4"/>
-          <w:sz w:val="21"/>
-          <w:szCs w:val="21"/>
-        </w:rPr>
-      </w:pPr>
-      <w:r>
-        <w:rPr>
-          <w:rFonts w:ascii="Consolas" w:eastAsia="Times New Roman" w:hAnsi="Consolas" w:cs="Times New Roman"/>
-          <w:color w:val="D4D4D4"/>
-          <w:sz w:val="21"/>
-          <w:szCs w:val="21"/>
-        </w:rPr>
-        <w:t>    message = input(</w:t>
+        <w:t>16</w:t>
+      </w:r>
+    </w:p>
+    <w:p>
+      <w:pPr>
+        <w:shd w:val="clear" w:color="auto" w:fill="1E1E1E"/>
+        <w:spacing w:after="0" w:line="285" w:lineRule="atLeast"/>
+        <w:rPr>
+          <w:rFonts w:ascii="Consolas" w:eastAsia="Times New Roman" w:hAnsi="Consolas" w:cs="Times New Roman"/>
+          <w:color w:val="D4D4D4"/>
+          <w:sz w:val="21"/>
+          <w:szCs w:val="21"/>
+        </w:rPr>
+      </w:pPr>
+      <w:r>
+        <w:rPr>
+          <w:rFonts w:ascii="Consolas" w:eastAsia="Times New Roman" w:hAnsi="Consolas" w:cs="Times New Roman"/>
+          <w:color w:val="D4D4D4"/>
+          <w:sz w:val="21"/>
+          <w:szCs w:val="21"/>
+        </w:rPr>
+        <w:t>    print(</w:t>
       </w:r>
       <w:r>
         <w:rPr>
@@ -2851,80 +3071,37 @@
           <w:sz w:val="21"/>
           <w:szCs w:val="21"/>
         </w:rPr>
-        <w:t>"-&gt; "</w:t>
-      </w:r>
-      <w:r>
-        <w:rPr>
-          <w:rFonts w:ascii="Consolas" w:eastAsia="Times New Roman" w:hAnsi="Consolas" w:cs="Times New Roman"/>
-          <w:color w:val="D4D4D4"/>
-          <w:sz w:val="21"/>
-          <w:szCs w:val="21"/>
-        </w:rPr>
-        <w:t>)</w:t>
-      </w:r>
-    </w:p>
-    <w:p>
-      <w:pPr>
-        <w:shd w:val="clear" w:color="auto" w:fill="1E1E1E"/>
-        <w:spacing w:after="0" w:line="285" w:lineRule="atLeast"/>
-        <w:rPr>
-          <w:rFonts w:ascii="Consolas" w:eastAsia="Times New Roman" w:hAnsi="Consolas" w:cs="Times New Roman"/>
-          <w:color w:val="D4D4D4"/>
-          <w:sz w:val="21"/>
-          <w:szCs w:val="21"/>
-        </w:rPr>
-      </w:pPr>
-      <w:r>
-        <w:rPr>
-          <w:rFonts w:ascii="Consolas" w:eastAsia="Times New Roman" w:hAnsi="Consolas" w:cs="Times New Roman"/>
-          <w:color w:val="D4D4D4"/>
-          <w:sz w:val="21"/>
-          <w:szCs w:val="21"/>
-        </w:rPr>
-        <w:t>    m=r.encrypt(message,e,n)</w:t>
-      </w:r>
-    </w:p>
-    <w:p>
-      <w:pPr>
-        <w:shd w:val="clear" w:color="auto" w:fill="1E1E1E"/>
-        <w:spacing w:after="0" w:line="285" w:lineRule="atLeast"/>
-        <w:rPr>
-          <w:rFonts w:ascii="Consolas" w:eastAsia="Times New Roman" w:hAnsi="Consolas" w:cs="Times New Roman"/>
-          <w:color w:val="D4D4D4"/>
-          <w:sz w:val="21"/>
-          <w:szCs w:val="21"/>
-        </w:rPr>
-      </w:pPr>
-      <w:r>
-        <w:rPr>
-          <w:rFonts w:ascii="Consolas" w:eastAsia="Times New Roman" w:hAnsi="Consolas" w:cs="Times New Roman"/>
-          <w:color w:val="D4D4D4"/>
-          <w:sz w:val="21"/>
-          <w:szCs w:val="21"/>
-        </w:rPr>
-        <w:lastRenderedPageBreak/>
-        <w:t>    m=str(m)</w:t>
-      </w:r>
-    </w:p>
-    <w:p>
-      <w:pPr>
-        <w:shd w:val="clear" w:color="auto" w:fill="1E1E1E"/>
-        <w:spacing w:after="0" w:line="285" w:lineRule="atLeast"/>
-        <w:rPr>
-          <w:rFonts w:ascii="Consolas" w:eastAsia="Times New Roman" w:hAnsi="Consolas" w:cs="Times New Roman"/>
-          <w:color w:val="D4D4D4"/>
-          <w:sz w:val="21"/>
-          <w:szCs w:val="21"/>
-        </w:rPr>
-      </w:pPr>
-      <w:r>
-        <w:rPr>
-          <w:rFonts w:ascii="Consolas" w:eastAsia="Times New Roman" w:hAnsi="Consolas" w:cs="Times New Roman"/>
-          <w:color w:val="D4D4D4"/>
-          <w:sz w:val="21"/>
-          <w:szCs w:val="21"/>
-        </w:rPr>
-        <w:t>    s.sendto(m.encode(</w:t>
+        <w:t>"key From connected user: "</w:t>
+      </w:r>
+      <w:r>
+        <w:rPr>
+          <w:rFonts w:ascii="Consolas" w:eastAsia="Times New Roman" w:hAnsi="Consolas" w:cs="Times New Roman"/>
+          <w:color w:val="D4D4D4"/>
+          <w:sz w:val="21"/>
+          <w:szCs w:val="21"/>
+        </w:rPr>
+        <w:t xml:space="preserve"> ,dh.get(data,q,a))</w:t>
+      </w:r>
+    </w:p>
+    <w:p>
+      <w:pPr>
+        <w:shd w:val="clear" w:color="auto" w:fill="1E1E1E"/>
+        <w:spacing w:after="0" w:line="285" w:lineRule="atLeast"/>
+        <w:rPr>
+          <w:rFonts w:ascii="Consolas" w:eastAsia="Times New Roman" w:hAnsi="Consolas" w:cs="Times New Roman"/>
+          <w:color w:val="D4D4D4"/>
+          <w:sz w:val="21"/>
+          <w:szCs w:val="21"/>
+        </w:rPr>
+      </w:pPr>
+      <w:r>
+        <w:rPr>
+          <w:rFonts w:ascii="Consolas" w:eastAsia="Times New Roman" w:hAnsi="Consolas" w:cs="Times New Roman"/>
+          <w:color w:val="D4D4D4"/>
+          <w:sz w:val="21"/>
+          <w:szCs w:val="21"/>
+        </w:rPr>
+        <w:t xml:space="preserve">    </w:t>
       </w:r>
       <w:r>
         <w:rPr>
@@ -2933,38 +3110,20 @@
           <w:sz w:val="21"/>
           <w:szCs w:val="21"/>
         </w:rPr>
-        <w:t>'utf-8'</w:t>
-      </w:r>
-      <w:r>
-        <w:rPr>
-          <w:rFonts w:ascii="Consolas" w:eastAsia="Times New Roman" w:hAnsi="Consolas" w:cs="Times New Roman"/>
-          <w:color w:val="D4D4D4"/>
-          <w:sz w:val="21"/>
-          <w:szCs w:val="21"/>
-        </w:rPr>
-        <w:t>), server)</w:t>
-      </w:r>
-    </w:p>
-    <w:p>
-      <w:pPr>
-        <w:shd w:val="clear" w:color="auto" w:fill="1E1E1E"/>
-        <w:spacing w:after="0" w:line="285" w:lineRule="atLeast"/>
-        <w:rPr>
-          <w:rFonts w:ascii="Consolas" w:eastAsia="Times New Roman" w:hAnsi="Consolas" w:cs="Times New Roman"/>
-          <w:color w:val="D4D4D4"/>
-          <w:sz w:val="21"/>
-          <w:szCs w:val="21"/>
-        </w:rPr>
-      </w:pPr>
-      <w:r>
-        <w:rPr>
-          <w:rFonts w:ascii="Consolas" w:eastAsia="Times New Roman" w:hAnsi="Consolas" w:cs="Times New Roman"/>
-          <w:color w:val="D4D4D4"/>
-          <w:sz w:val="21"/>
-          <w:szCs w:val="21"/>
-        </w:rPr>
-        <w:t>    print(</w:t>
-      </w:r>
+        <w:t>'''</w:t>
+      </w:r>
+    </w:p>
+    <w:p>
+      <w:pPr>
+        <w:shd w:val="clear" w:color="auto" w:fill="1E1E1E"/>
+        <w:spacing w:after="0" w:line="285" w:lineRule="atLeast"/>
+        <w:rPr>
+          <w:rFonts w:ascii="Consolas" w:eastAsia="Times New Roman" w:hAnsi="Consolas" w:cs="Times New Roman"/>
+          <w:color w:val="D4D4D4"/>
+          <w:sz w:val="21"/>
+          <w:szCs w:val="21"/>
+        </w:rPr>
+      </w:pPr>
       <w:r>
         <w:rPr>
           <w:rFonts w:ascii="Consolas" w:eastAsia="Times New Roman" w:hAnsi="Consolas" w:cs="Times New Roman"/>
@@ -2972,37 +3131,196 @@
           <w:sz w:val="21"/>
           <w:szCs w:val="21"/>
         </w:rPr>
-        <w:t>"sent cipher text : "</w:t>
-      </w:r>
-      <w:r>
-        <w:rPr>
-          <w:rFonts w:ascii="Consolas" w:eastAsia="Times New Roman" w:hAnsi="Consolas" w:cs="Times New Roman"/>
-          <w:color w:val="D4D4D4"/>
-          <w:sz w:val="21"/>
-          <w:szCs w:val="21"/>
-        </w:rPr>
-        <w:t>,m)</w:t>
-      </w:r>
-    </w:p>
-    <w:p>
-      <w:pPr>
-        <w:shd w:val="clear" w:color="auto" w:fill="1E1E1E"/>
-        <w:spacing w:after="0" w:line="285" w:lineRule="atLeast"/>
-        <w:rPr>
-          <w:rFonts w:ascii="Consolas" w:eastAsia="Times New Roman" w:hAnsi="Consolas" w:cs="Times New Roman"/>
-          <w:color w:val="D4D4D4"/>
-          <w:sz w:val="21"/>
-          <w:szCs w:val="21"/>
-        </w:rPr>
-      </w:pPr>
-      <w:r>
-        <w:rPr>
-          <w:rFonts w:ascii="Consolas" w:eastAsia="Times New Roman" w:hAnsi="Consolas" w:cs="Times New Roman"/>
-          <w:color w:val="D4D4D4"/>
-          <w:sz w:val="21"/>
-          <w:szCs w:val="21"/>
-        </w:rPr>
-        <w:t>    s.close()</w:t>
+        <w:t>    while True:</w:t>
+      </w:r>
+    </w:p>
+    <w:p>
+      <w:pPr>
+        <w:shd w:val="clear" w:color="auto" w:fill="1E1E1E"/>
+        <w:spacing w:after="0" w:line="285" w:lineRule="atLeast"/>
+        <w:rPr>
+          <w:rFonts w:ascii="Consolas" w:eastAsia="Times New Roman" w:hAnsi="Consolas" w:cs="Times New Roman"/>
+          <w:color w:val="D4D4D4"/>
+          <w:sz w:val="21"/>
+          <w:szCs w:val="21"/>
+        </w:rPr>
+      </w:pPr>
+      <w:r>
+        <w:rPr>
+          <w:rFonts w:ascii="Consolas" w:eastAsia="Times New Roman" w:hAnsi="Consolas" w:cs="Times New Roman"/>
+          <w:color w:val="CE9178"/>
+          <w:sz w:val="21"/>
+          <w:szCs w:val="21"/>
+        </w:rPr>
+        <w:t>        data, addr = s.recvfrom(1024)</w:t>
+      </w:r>
+    </w:p>
+    <w:p>
+      <w:pPr>
+        <w:shd w:val="clear" w:color="auto" w:fill="1E1E1E"/>
+        <w:spacing w:after="0" w:line="285" w:lineRule="atLeast"/>
+        <w:rPr>
+          <w:rFonts w:ascii="Consolas" w:eastAsia="Times New Roman" w:hAnsi="Consolas" w:cs="Times New Roman"/>
+          <w:color w:val="D4D4D4"/>
+          <w:sz w:val="21"/>
+          <w:szCs w:val="21"/>
+        </w:rPr>
+      </w:pPr>
+      <w:r>
+        <w:rPr>
+          <w:rFonts w:ascii="Consolas" w:eastAsia="Times New Roman" w:hAnsi="Consolas" w:cs="Times New Roman"/>
+          <w:color w:val="CE9178"/>
+          <w:sz w:val="21"/>
+          <w:szCs w:val="21"/>
+        </w:rPr>
+        <w:t>        data = data.decode('utf-8')</w:t>
+      </w:r>
+    </w:p>
+    <w:p>
+      <w:pPr>
+        <w:shd w:val="clear" w:color="auto" w:fill="1E1E1E"/>
+        <w:spacing w:after="0" w:line="285" w:lineRule="atLeast"/>
+        <w:rPr>
+          <w:rFonts w:ascii="Consolas" w:eastAsia="Times New Roman" w:hAnsi="Consolas" w:cs="Times New Roman"/>
+          <w:color w:val="D4D4D4"/>
+          <w:sz w:val="21"/>
+          <w:szCs w:val="21"/>
+        </w:rPr>
+      </w:pPr>
+      <w:r>
+        <w:rPr>
+          <w:rFonts w:ascii="Consolas" w:eastAsia="Times New Roman" w:hAnsi="Consolas" w:cs="Times New Roman"/>
+          <w:color w:val="CE9178"/>
+          <w:sz w:val="21"/>
+          <w:szCs w:val="21"/>
+        </w:rPr>
+        <w:t>        print("cipher text received : ",data)</w:t>
+      </w:r>
+    </w:p>
+    <w:p>
+      <w:pPr>
+        <w:shd w:val="clear" w:color="auto" w:fill="1E1E1E"/>
+        <w:spacing w:after="0" w:line="285" w:lineRule="atLeast"/>
+        <w:rPr>
+          <w:rFonts w:ascii="Consolas" w:eastAsia="Times New Roman" w:hAnsi="Consolas" w:cs="Times New Roman"/>
+          <w:color w:val="D4D4D4"/>
+          <w:sz w:val="21"/>
+          <w:szCs w:val="21"/>
+        </w:rPr>
+      </w:pPr>
+      <w:r>
+        <w:rPr>
+          <w:rFonts w:ascii="Consolas" w:eastAsia="Times New Roman" w:hAnsi="Consolas" w:cs="Times New Roman"/>
+          <w:color w:val="CE9178"/>
+          <w:sz w:val="21"/>
+          <w:szCs w:val="21"/>
+        </w:rPr>
+        <w:t>        data= dh.get(int(data),q,a)</w:t>
+      </w:r>
+    </w:p>
+    <w:p>
+      <w:pPr>
+        <w:shd w:val="clear" w:color="auto" w:fill="1E1E1E"/>
+        <w:spacing w:after="0" w:line="285" w:lineRule="atLeast"/>
+        <w:rPr>
+          <w:rFonts w:ascii="Consolas" w:eastAsia="Times New Roman" w:hAnsi="Consolas" w:cs="Times New Roman"/>
+          <w:color w:val="D4D4D4"/>
+          <w:sz w:val="21"/>
+          <w:szCs w:val="21"/>
+        </w:rPr>
+      </w:pPr>
+      <w:r>
+        <w:rPr>
+          <w:rFonts w:ascii="Consolas" w:eastAsia="Times New Roman" w:hAnsi="Consolas" w:cs="Times New Roman"/>
+          <w:color w:val="CE9178"/>
+          <w:sz w:val="21"/>
+          <w:szCs w:val="21"/>
+        </w:rPr>
+        <w:t>        print("Message from: " + str(addr))</w:t>
+      </w:r>
+    </w:p>
+    <w:p>
+      <w:pPr>
+        <w:shd w:val="clear" w:color="auto" w:fill="1E1E1E"/>
+        <w:spacing w:after="0" w:line="285" w:lineRule="atLeast"/>
+        <w:rPr>
+          <w:rFonts w:ascii="Consolas" w:eastAsia="Times New Roman" w:hAnsi="Consolas" w:cs="Times New Roman"/>
+          <w:color w:val="D4D4D4"/>
+          <w:sz w:val="21"/>
+          <w:szCs w:val="21"/>
+        </w:rPr>
+      </w:pPr>
+      <w:r>
+        <w:rPr>
+          <w:rFonts w:ascii="Consolas" w:eastAsia="Times New Roman" w:hAnsi="Consolas" w:cs="Times New Roman"/>
+          <w:color w:val="CE9178"/>
+          <w:sz w:val="21"/>
+          <w:szCs w:val="21"/>
+        </w:rPr>
+        <w:t>        print("key From connected user: " ,data)</w:t>
+      </w:r>
+    </w:p>
+    <w:p>
+      <w:pPr>
+        <w:shd w:val="clear" w:color="auto" w:fill="1E1E1E"/>
+        <w:spacing w:after="0" w:line="285" w:lineRule="atLeast"/>
+        <w:rPr>
+          <w:rFonts w:ascii="Consolas" w:eastAsia="Times New Roman" w:hAnsi="Consolas" w:cs="Times New Roman"/>
+          <w:color w:val="D4D4D4"/>
+          <w:sz w:val="21"/>
+          <w:szCs w:val="21"/>
+        </w:rPr>
+      </w:pPr>
+      <w:r>
+        <w:rPr>
+          <w:rFonts w:ascii="Consolas" w:eastAsia="Times New Roman" w:hAnsi="Consolas" w:cs="Times New Roman"/>
+          <w:color w:val="CE9178"/>
+          <w:sz w:val="21"/>
+          <w:szCs w:val="21"/>
+        </w:rPr>
+        <w:t>        s.close()</w:t>
+      </w:r>
+    </w:p>
+    <w:p>
+      <w:pPr>
+        <w:shd w:val="clear" w:color="auto" w:fill="1E1E1E"/>
+        <w:spacing w:after="0" w:line="285" w:lineRule="atLeast"/>
+        <w:rPr>
+          <w:rFonts w:ascii="Consolas" w:eastAsia="Times New Roman" w:hAnsi="Consolas" w:cs="Times New Roman"/>
+          <w:color w:val="D4D4D4"/>
+          <w:sz w:val="21"/>
+          <w:szCs w:val="21"/>
+        </w:rPr>
+      </w:pPr>
+      <w:r>
+        <w:rPr>
+          <w:rFonts w:ascii="Consolas" w:eastAsia="Times New Roman" w:hAnsi="Consolas" w:cs="Times New Roman"/>
+          <w:color w:val="CE9178"/>
+          <w:sz w:val="21"/>
+          <w:szCs w:val="21"/>
+        </w:rPr>
+        <w:t>        '''</w:t>
+      </w:r>
+    </w:p>
+    <w:p>
+      <w:pPr>
+        <w:shd w:val="clear" w:color="auto" w:fill="1E1E1E"/>
+        <w:spacing w:after="0" w:line="285" w:lineRule="atLeast"/>
+        <w:rPr>
+          <w:rFonts w:ascii="Consolas" w:eastAsia="Times New Roman" w:hAnsi="Consolas" w:cs="Times New Roman"/>
+          <w:color w:val="D4D4D4"/>
+          <w:sz w:val="21"/>
+          <w:szCs w:val="21"/>
+        </w:rPr>
+      </w:pPr>
+      <w:r>
+        <w:rPr>
+          <w:rFonts w:ascii="Consolas" w:eastAsia="Times New Roman" w:hAnsi="Consolas" w:cs="Times New Roman"/>
+          <w:color w:val="D4D4D4"/>
+          <w:sz w:val="21"/>
+          <w:szCs w:val="21"/>
+        </w:rPr>
+        <w:t xml:space="preserve">    </w:t>
       </w:r>
     </w:p>
     <w:p>
@@ -3767,6 +4085,7 @@
           <w:sz w:val="21"/>
           <w:szCs w:val="21"/>
         </w:rPr>
+        <w:lastRenderedPageBreak/>
         <w:t>        print(</w:t>
       </w:r>
       <w:r>
@@ -4006,12 +4325,11 @@
           <w:sz w:val="24"/>
           <w:szCs w:val="24"/>
         </w:rPr>
-        <w:lastRenderedPageBreak/>
         <w:drawing>
           <wp:inline distT="0" distB="0" distL="0" distR="0">
-            <wp:extent cx="5724525" cy="1387764"/>
+            <wp:extent cx="5419725" cy="1335444"/>
             <wp:effectExtent l="19050" t="0" r="9525" b="0"/>
-            <wp:docPr id="4" name="Picture 1"/>
+            <wp:docPr id="2" name="Picture 1"/>
             <wp:cNvGraphicFramePr>
               <a:graphicFrameLocks xmlns:a="http://schemas.openxmlformats.org/drawingml/2006/main" noChangeAspect="1"/>
             </wp:cNvGraphicFramePr>
@@ -4026,7 +4344,7 @@
                   </pic:nvPicPr>
                   <pic:blipFill>
                     <a:blip r:embed="rId10"/>
-                    <a:srcRect l="28686" t="70149" r="38365" b="15641"/>
+                    <a:srcRect l="28205" t="63533" r="32532" b="19287"/>
                     <a:stretch>
                       <a:fillRect/>
                     </a:stretch>
@@ -4034,7 +4352,7 @@
                   <pic:spPr bwMode="auto">
                     <a:xfrm>
                       <a:off x="0" y="0"/>
-                      <a:ext cx="5724525" cy="1387764"/>
+                      <a:ext cx="5419725" cy="1335444"/>
                     </a:xfrm>
                     <a:prstGeom prst="rect">
                       <a:avLst/>
@@ -4391,7 +4709,7 @@
                   <a:blip r:embed="rId1">
                     <a:extLst>
                       <a:ext uri="{28A0092B-C50C-407E-A947-70E740481C1C}">
-                        <a14:useLocalDpi xmlns:a14="http://schemas.microsoft.com/office/drawing/2010/main" xmlns:wps="http://schemas.microsoft.com/office/word/2010/wordprocessingShape" xmlns:wpi="http://schemas.microsoft.com/office/word/2010/wordprocessingInk" xmlns:wpg="http://schemas.microsoft.com/office/word/2010/wordprocessingGroup" xmlns:w16se="http://schemas.microsoft.com/office/word/2015/wordml/symex" xmlns:w15="http://schemas.microsoft.com/office/word/2012/wordml" xmlns:w14="http://schemas.microsoft.com/office/word/2010/wordml" xmlns:w="http://schemas.openxmlformats.org/wordprocessingml/2006/main" xmlns:w10="urn:schemas-microsoft-com:office:word" xmlns:wp14="http://schemas.microsoft.com/office/word/2010/wordprocessingDrawing" xmlns:v="urn:schemas-microsoft-com:vml" xmlns:o="urn:schemas-microsoft-com:office:office" xmlns:mc="http://schemas.openxmlformats.org/markup-compatibility/2006" xmlns:cx1="http://schemas.microsoft.com/office/drawing/2015/9/8/chartex" xmlns:cx="http://schemas.microsoft.com/office/drawing/2014/chartex" xmlns:wpc="http://schemas.microsoft.com/office/word/2010/wordprocessingCanvas" xmlns="" val="0"/>
+                        <a14:useLocalDpi xmlns="" xmlns:wpc="http://schemas.microsoft.com/office/word/2010/wordprocessingCanvas" xmlns:cx="http://schemas.microsoft.com/office/drawing/2014/chartex" xmlns:cx1="http://schemas.microsoft.com/office/drawing/2015/9/8/chartex" xmlns:mc="http://schemas.openxmlformats.org/markup-compatibility/2006" xmlns:o="urn:schemas-microsoft-com:office:office" xmlns:v="urn:schemas-microsoft-com:vml" xmlns:wp14="http://schemas.microsoft.com/office/word/2010/wordprocessingDrawing" xmlns:w10="urn:schemas-microsoft-com:office:word" xmlns:w="http://schemas.openxmlformats.org/wordprocessingml/2006/main" xmlns:w14="http://schemas.microsoft.com/office/word/2010/wordml" xmlns:w15="http://schemas.microsoft.com/office/word/2012/wordml" xmlns:w16se="http://schemas.microsoft.com/office/word/2015/wordml/symex" xmlns:wpg="http://schemas.microsoft.com/office/word/2010/wordprocessingGroup" xmlns:wpi="http://schemas.microsoft.com/office/word/2010/wordprocessingInk" xmlns:wps="http://schemas.microsoft.com/office/word/2010/wordprocessingShape" xmlns:a14="http://schemas.microsoft.com/office/drawing/2010/main" val="0"/>
                       </a:ext>
                     </a:extLst>
                   </a:blip>
@@ -5445,6 +5763,7 @@
   <w:style w:type="character" w:default="1" w:styleId="DefaultParagraphFont">
     <w:name w:val="Default Paragraph Font"/>
     <w:uiPriority w:val="1"/>
+    <w:semiHidden/>
     <w:unhideWhenUsed/>
   </w:style>
   <w:style w:type="table" w:default="1" w:styleId="TableNormal">
@@ -5901,13 +6220,30 @@
   <a:extraClrSchemeLst/>
   <a:extLst>
     <a:ext uri="{05A4C25C-085E-4340-85A3-A5531E510DB2}">
-      <thm15:themeFamily xmlns:thm15="http://schemas.microsoft.com/office/thememl/2012/main" xmlns="" name="Office Theme" id="{62F939B6-93AF-4DB8-9C6B-D6C7DFDC589F}" vid="{4A3C46E8-61CC-4603-A589-7422A47A8E4A}"/>
+      <thm15:themeFamily xmlns="" xmlns:thm15="http://schemas.microsoft.com/office/thememl/2012/main" name="Office Theme" id="{62F939B6-93AF-4DB8-9C6B-D6C7DFDC589F}" vid="{4A3C46E8-61CC-4603-A589-7422A47A8E4A}"/>
     </a:ext>
   </a:extLst>
 </a:theme>
 </file>
 
 <file path=customXml/item1.xml><?xml version="1.0" encoding="utf-8"?>
+<?mso-contentType ?>
+<FormTemplates xmlns="http://schemas.microsoft.com/sharepoint/v3/contenttype/forms">
+  <Display>DocumentLibraryForm</Display>
+  <Edit>DocumentLibraryForm</Edit>
+  <New>DocumentLibraryForm</New>
+</FormTemplates>
+</file>
+
+<file path=customXml/item2.xml><?xml version="1.0" encoding="utf-8"?>
+<p:properties xmlns:p="http://schemas.microsoft.com/office/2006/metadata/properties" xmlns:xsi="http://www.w3.org/2001/XMLSchema-instance" xmlns:pc="http://schemas.microsoft.com/office/infopath/2007/PartnerControls">
+  <documentManagement>
+    <ReferenceId xmlns="2c821a20-2837-427e-a155-36c8ab15eb8d" xsi:nil="true"/>
+  </documentManagement>
+</p:properties>
+</file>
+
+<file path=customXml/item3.xml><?xml version="1.0" encoding="utf-8"?>
 <ct:contentTypeSchema xmlns:ct="http://schemas.microsoft.com/office/2006/metadata/contentType" xmlns:ma="http://schemas.microsoft.com/office/2006/metadata/properties/metaAttributes" ct:_="" ma:_="" ma:contentTypeName="Document" ma:contentTypeID="0x010100131B91CDEAD3C2489FDCC7BC2A8599E4" ma:contentTypeVersion="3" ma:contentTypeDescription="Create a new document." ma:contentTypeScope="" ma:versionID="c950b5ac2d02ab4fe19a586788ab8f1b">
   <xsd:schema xmlns:xsd="http://www.w3.org/2001/XMLSchema" xmlns:xs="http://www.w3.org/2001/XMLSchema" xmlns:p="http://schemas.microsoft.com/office/2006/metadata/properties" xmlns:ns2="2c821a20-2837-427e-a155-36c8ab15eb8d" targetNamespace="http://schemas.microsoft.com/office/2006/metadata/properties" ma:root="true" ma:fieldsID="0e9fec59431aaef937f2686e3bb1ad1a" ns2:_="">
     <xsd:import namespace="2c821a20-2837-427e-a155-36c8ab15eb8d"/>
@@ -6045,24 +6381,25 @@
 </ct:contentTypeSchema>
 </file>
 
-<file path=customXml/item2.xml><?xml version="1.0" encoding="utf-8"?>
-<p:properties xmlns:p="http://schemas.microsoft.com/office/2006/metadata/properties" xmlns:xsi="http://www.w3.org/2001/XMLSchema-instance" xmlns:pc="http://schemas.microsoft.com/office/infopath/2007/PartnerControls">
-  <documentManagement>
-    <ReferenceId xmlns="2c821a20-2837-427e-a155-36c8ab15eb8d" xsi:nil="true"/>
-  </documentManagement>
-</p:properties>
+<file path=customXml/itemProps1.xml><?xml version="1.0" encoding="utf-8"?>
+<ds:datastoreItem xmlns:ds="http://schemas.openxmlformats.org/officeDocument/2006/customXml" ds:itemID="{3837595A-4C5B-4F16-A373-4A774CC4633F}">
+  <ds:schemaRefs>
+    <ds:schemaRef ds:uri="http://schemas.microsoft.com/sharepoint/v3/contenttype/forms"/>
+  </ds:schemaRefs>
+</ds:datastoreItem>
 </file>
 
-<file path=customXml/item3.xml><?xml version="1.0" encoding="utf-8"?>
-<?mso-contentType ?>
-<FormTemplates xmlns="http://schemas.microsoft.com/sharepoint/v3/contenttype/forms">
-  <Display>DocumentLibraryForm</Display>
-  <Edit>DocumentLibraryForm</Edit>
-  <New>DocumentLibraryForm</New>
-</FormTemplates>
+<file path=customXml/itemProps2.xml><?xml version="1.0" encoding="utf-8"?>
+<ds:datastoreItem xmlns:ds="http://schemas.openxmlformats.org/officeDocument/2006/customXml" ds:itemID="{A5958011-141E-46B6-8173-26276DBE554F}">
+  <ds:schemaRefs>
+    <ds:schemaRef ds:uri="http://schemas.microsoft.com/office/2006/metadata/properties"/>
+    <ds:schemaRef ds:uri="http://schemas.microsoft.com/office/infopath/2007/PartnerControls"/>
+    <ds:schemaRef ds:uri="2c821a20-2837-427e-a155-36c8ab15eb8d"/>
+  </ds:schemaRefs>
+</ds:datastoreItem>
 </file>
 
-<file path=customXml/itemProps1.xml><?xml version="1.0" encoding="utf-8"?>
+<file path=customXml/itemProps3.xml><?xml version="1.0" encoding="utf-8"?>
 <ds:datastoreItem xmlns:ds="http://schemas.openxmlformats.org/officeDocument/2006/customXml" ds:itemID="{816AB35A-5CC7-44BD-91D4-A8CFE3187ADC}">
   <ds:schemaRefs>
     <ds:schemaRef ds:uri="http://schemas.microsoft.com/office/2006/metadata/contentType"/>
@@ -6078,22 +6415,4 @@
     <ds:schemaRef ds:uri="http://schemas.microsoft.com/internal/obd"/>
   </ds:schemaRefs>
 </ds:datastoreItem>
-</file>
-
-<file path=customXml/itemProps2.xml><?xml version="1.0" encoding="utf-8"?>
-<ds:datastoreItem xmlns:ds="http://schemas.openxmlformats.org/officeDocument/2006/customXml" ds:itemID="{A5958011-141E-46B6-8173-26276DBE554F}">
-  <ds:schemaRefs>
-    <ds:schemaRef ds:uri="http://schemas.microsoft.com/office/2006/metadata/properties"/>
-    <ds:schemaRef ds:uri="http://schemas.microsoft.com/office/infopath/2007/PartnerControls"/>
-    <ds:schemaRef ds:uri="2c821a20-2837-427e-a155-36c8ab15eb8d"/>
-  </ds:schemaRefs>
-</ds:datastoreItem>
-</file>
-
-<file path=customXml/itemProps3.xml><?xml version="1.0" encoding="utf-8"?>
-<ds:datastoreItem xmlns:ds="http://schemas.openxmlformats.org/officeDocument/2006/customXml" ds:itemID="{3837595A-4C5B-4F16-A373-4A774CC4633F}">
-  <ds:schemaRefs>
-    <ds:schemaRef ds:uri="http://schemas.microsoft.com/sharepoint/v3/contenttype/forms"/>
-  </ds:schemaRefs>
-</ds:datastoreItem>
 </file>
</xml_diff>